<commit_message>
Update 剑指Offer 59-I. 滑动窗口的最大值.docx
</commit_message>
<xml_diff>
--- a/16. 剑指offer/剑指Offer 59-I. 滑动窗口的最大值.docx
+++ b/16. 剑指offer/剑指Offer 59-I. 滑动窗口的最大值.docx
@@ -689,67 +689,85 @@
           <w:color w:val="FF0000"/>
           <w:lang w:val="en-US" w:eastAsia="zh-CN"/>
         </w:rPr>
-        <w:t>我们可以维护一个递减队列，队列用来保存可能是最大值的数字的index。当前窗口最大值的index在队首，当窗口滑动时，会进入一个新值，出去一个旧值，我们需要给出当前窗口的最大值</w:t>
-      </w:r>
-      <w:r>
-        <w:rPr>
-          <w:rFonts w:hint="eastAsia"/>
-          <w:lang w:val="en-US" w:eastAsia="zh-CN"/>
-        </w:rPr>
-        <w:t>。</w:t>
-      </w:r>
-    </w:p>
-    <w:p>
-      <w:pPr>
-        <w:ind w:firstLine="420" w:firstLineChars="0"/>
-        <w:rPr>
-          <w:rFonts w:hint="eastAsia"/>
-          <w:lang w:val="en-US" w:eastAsia="zh-CN"/>
-        </w:rPr>
-      </w:pPr>
-      <w:r>
-        <w:rPr>
-          <w:rFonts w:hint="eastAsia"/>
-          <w:lang w:val="en-US" w:eastAsia="zh-CN"/>
-        </w:rPr>
-        <w:t>1、需要先检查队首（上一窗口的最大值）的index是否还在当前窗口内，如果不在的话需要淘汰。</w:t>
+        <w:t>我们可以维护一个</w:t>
       </w:r>
       <w:bookmarkStart w:id="0" w:name="_GoBack"/>
-      <w:bookmarkEnd w:id="0"/>
-    </w:p>
-    <w:p>
-      <w:pPr>
-        <w:ind w:firstLine="420" w:firstLineChars="0"/>
-        <w:rPr>
-          <w:rFonts w:hint="eastAsia"/>
-          <w:lang w:val="en-US" w:eastAsia="zh-CN"/>
-        </w:rPr>
-      </w:pPr>
-      <w:r>
-        <w:rPr>
-          <w:rFonts w:hint="eastAsia"/>
-          <w:lang w:val="en-US" w:eastAsia="zh-CN"/>
-        </w:rPr>
-        <w:t>2、然后新进入的值要和队尾元素做比较，如果比队尾元素大，那么队尾元素出队（用到双端队列特性的地方），直到队列为空或者前面的值不比他小为止。</w:t>
-      </w:r>
-    </w:p>
-    <w:p>
-      <w:pPr>
-        <w:ind w:firstLine="420" w:firstLineChars="0"/>
+      <w:r>
         <w:rPr>
           <w:rFonts w:hint="eastAsia"/>
           <w:b/>
           <w:bCs/>
-          <w:lang w:val="en-US" w:eastAsia="zh-CN"/>
-        </w:rPr>
-      </w:pPr>
-      <w:r>
+          <w:color w:val="FF0000"/>
+          <w:lang w:val="en-US" w:eastAsia="zh-CN"/>
+        </w:rPr>
+        <w:t>递减队列</w:t>
+      </w:r>
+      <w:bookmarkEnd w:id="0"/>
+      <w:r>
+        <w:rPr>
+          <w:rFonts w:hint="eastAsia"/>
+          <w:color w:val="FF0000"/>
+          <w:lang w:val="en-US" w:eastAsia="zh-CN"/>
+        </w:rPr>
+        <w:t>，队列用来保存可能是最大值的数字的index。当前窗口最大值的index在队首，当窗口滑动时，会进入一个新值，出去一个旧值，我们需要给出当前窗口的最大值</w:t>
+      </w:r>
+      <w:r>
+        <w:rPr>
+          <w:rFonts w:hint="eastAsia"/>
+          <w:lang w:val="en-US" w:eastAsia="zh-CN"/>
+        </w:rPr>
+        <w:t>。</w:t>
+      </w:r>
+    </w:p>
+    <w:p>
+      <w:pPr>
+        <w:ind w:firstLine="420" w:firstLineChars="0"/>
+        <w:rPr>
+          <w:rFonts w:hint="eastAsia"/>
+          <w:lang w:val="en-US" w:eastAsia="zh-CN"/>
+        </w:rPr>
+      </w:pPr>
+      <w:r>
+        <w:rPr>
+          <w:rFonts w:hint="eastAsia"/>
+          <w:lang w:val="en-US" w:eastAsia="zh-CN"/>
+        </w:rPr>
+        <w:t>1、需要先检查队首（上一窗口的最大值）的index是否还在当前窗口内，如果不在的话需要淘汰。</w:t>
+      </w:r>
+    </w:p>
+    <w:p>
+      <w:pPr>
+        <w:ind w:firstLine="420" w:firstLineChars="0"/>
+        <w:rPr>
+          <w:rFonts w:hint="eastAsia"/>
+          <w:lang w:val="en-US" w:eastAsia="zh-CN"/>
+        </w:rPr>
+      </w:pPr>
+      <w:r>
+        <w:rPr>
+          <w:rFonts w:hint="eastAsia"/>
+          <w:lang w:val="en-US" w:eastAsia="zh-CN"/>
+        </w:rPr>
+        <w:t>2、然后新进入的值要和队尾元素做比较，如果比队尾元素大，那么队尾元素出队（用到双端队列特性的地方），直到队列为空或者前面的值不比他小为止。</w:t>
+      </w:r>
+    </w:p>
+    <w:p>
+      <w:pPr>
+        <w:ind w:firstLine="420" w:firstLineChars="0"/>
         <w:rPr>
           <w:rFonts w:hint="eastAsia"/>
           <w:b/>
           <w:bCs/>
           <w:lang w:val="en-US" w:eastAsia="zh-CN"/>
         </w:rPr>
+      </w:pPr>
+      <w:r>
+        <w:rPr>
+          <w:rFonts w:hint="eastAsia"/>
+          <w:b/>
+          <w:bCs/>
+          <w:lang w:val="en-US" w:eastAsia="zh-CN"/>
+        </w:rPr>
         <w:t>代码：</w:t>
       </w:r>
     </w:p>
@@ -894,7 +912,22 @@
           <w:rFonts w:hint="eastAsia"/>
           <w:lang w:val="en-US" w:eastAsia="zh-CN"/>
         </w:rPr>
-        <w:t xml:space="preserve">            while(!deq.empty() &amp;&amp; nums[i] &gt; nums[deq.back()]){</w:t>
+        <w:t xml:space="preserve">            </w:t>
+      </w:r>
+      <w:r>
+        <w:rPr>
+          <w:rFonts w:hint="eastAsia"/>
+          <w:color w:val="FF0000"/>
+          <w:lang w:val="en-US" w:eastAsia="zh-CN"/>
+        </w:rPr>
+        <w:t>while(!deq.empty() &amp;&amp; nums[i] &gt; nums[deq.back()])</w:t>
+      </w:r>
+      <w:r>
+        <w:rPr>
+          <w:rFonts w:hint="eastAsia"/>
+          <w:lang w:val="en-US" w:eastAsia="zh-CN"/>
+        </w:rPr>
+        <w:t>{</w:t>
       </w:r>
     </w:p>
     <w:p>
@@ -958,39 +991,141 @@
           <w:rFonts w:hint="eastAsia"/>
           <w:lang w:val="en-US" w:eastAsia="zh-CN"/>
         </w:rPr>
-        <w:t xml:space="preserve">            if (!deq.empty() &amp;&amp; deq.front() &lt; i - k + 1) deq.pop_front();</w:t>
-      </w:r>
-    </w:p>
-    <w:p>
-      <w:pPr>
-        <w:ind w:firstLine="420" w:firstLineChars="0"/>
-        <w:rPr>
-          <w:rFonts w:hint="eastAsia"/>
-          <w:lang w:val="en-US" w:eastAsia="zh-CN"/>
-        </w:rPr>
-      </w:pPr>
-      <w:r>
-        <w:rPr>
-          <w:rFonts w:hint="eastAsia"/>
-          <w:lang w:val="en-US" w:eastAsia="zh-CN"/>
-        </w:rPr>
-        <w:t xml:space="preserve">            deq.push_back(i);</w:t>
-      </w:r>
-    </w:p>
-    <w:p>
-      <w:pPr>
-        <w:ind w:firstLine="420" w:firstLineChars="0"/>
-        <w:rPr>
-          <w:rFonts w:hint="eastAsia"/>
-          <w:lang w:val="en-US" w:eastAsia="zh-CN"/>
-        </w:rPr>
-      </w:pPr>
-      <w:r>
-        <w:rPr>
-          <w:rFonts w:hint="eastAsia"/>
-          <w:lang w:val="en-US" w:eastAsia="zh-CN"/>
-        </w:rPr>
-        <w:t xml:space="preserve">            if (i &gt;= k -1) ans.push_back(nums[deq.front()]);</w:t>
+        <w:t xml:space="preserve">            if (!deq.empty() &amp;&amp; </w:t>
+      </w:r>
+      <w:r>
+        <w:rPr>
+          <w:rFonts w:hint="eastAsia"/>
+          <w:color w:val="FF0000"/>
+          <w:lang w:val="en-US" w:eastAsia="zh-CN"/>
+        </w:rPr>
+        <w:t>deq.front() &lt; i - k + 1</w:t>
+      </w:r>
+      <w:r>
+        <w:rPr>
+          <w:rFonts w:hint="eastAsia"/>
+          <w:lang w:val="en-US" w:eastAsia="zh-CN"/>
+        </w:rPr>
+        <w:t>){</w:t>
+      </w:r>
+    </w:p>
+    <w:p>
+      <w:pPr>
+        <w:ind w:left="1680" w:leftChars="0" w:firstLine="420" w:firstLineChars="0"/>
+        <w:rPr>
+          <w:rFonts w:hint="eastAsia"/>
+          <w:lang w:val="en-US" w:eastAsia="zh-CN"/>
+        </w:rPr>
+      </w:pPr>
+      <w:r>
+        <w:rPr>
+          <w:rFonts w:hint="eastAsia"/>
+          <w:lang w:val="en-US" w:eastAsia="zh-CN"/>
+        </w:rPr>
+        <w:t xml:space="preserve"> deq.pop_front();</w:t>
+      </w:r>
+    </w:p>
+    <w:p>
+      <w:pPr>
+        <w:rPr>
+          <w:rFonts w:hint="eastAsia"/>
+          <w:lang w:val="en-US" w:eastAsia="zh-CN"/>
+        </w:rPr>
+      </w:pPr>
+      <w:r>
+        <w:rPr>
+          <w:rFonts w:hint="eastAsia"/>
+          <w:lang w:val="en-US" w:eastAsia="zh-CN"/>
+        </w:rPr>
+        <w:t xml:space="preserve">               } </w:t>
+      </w:r>
+    </w:p>
+    <w:p>
+      <w:pPr>
+        <w:ind w:firstLine="420" w:firstLineChars="0"/>
+        <w:rPr>
+          <w:rFonts w:hint="eastAsia"/>
+          <w:color w:val="FF0000"/>
+          <w:lang w:val="en-US" w:eastAsia="zh-CN"/>
+        </w:rPr>
+      </w:pPr>
+      <w:r>
+        <w:rPr>
+          <w:rFonts w:hint="eastAsia"/>
+          <w:lang w:val="en-US" w:eastAsia="zh-CN"/>
+        </w:rPr>
+        <w:t xml:space="preserve">          </w:t>
+      </w:r>
+      <w:r>
+        <w:rPr>
+          <w:rFonts w:hint="eastAsia"/>
+          <w:color w:val="FF0000"/>
+          <w:lang w:val="en-US" w:eastAsia="zh-CN"/>
+        </w:rPr>
+        <w:t xml:space="preserve">  deq.push_back(i);//移动窗口，不断在队尾添加元素</w:t>
+      </w:r>
+    </w:p>
+    <w:p>
+      <w:pPr>
+        <w:ind w:firstLine="420" w:firstLineChars="0"/>
+        <w:rPr>
+          <w:rFonts w:hint="eastAsia"/>
+          <w:lang w:val="en-US" w:eastAsia="zh-CN"/>
+        </w:rPr>
+      </w:pPr>
+      <w:r>
+        <w:rPr>
+          <w:rFonts w:hint="eastAsia"/>
+          <w:lang w:val="en-US" w:eastAsia="zh-CN"/>
+        </w:rPr>
+        <w:t xml:space="preserve">            if (i &gt;= k -1) </w:t>
+      </w:r>
+    </w:p>
+    <w:p>
+      <w:pPr>
+        <w:ind w:left="1260" w:leftChars="0" w:firstLine="420" w:firstLineChars="0"/>
+        <w:rPr>
+          <w:rFonts w:hint="eastAsia"/>
+          <w:lang w:val="en-US" w:eastAsia="zh-CN"/>
+        </w:rPr>
+      </w:pPr>
+      <w:r>
+        <w:rPr>
+          <w:rFonts w:hint="eastAsia"/>
+          <w:lang w:val="en-US" w:eastAsia="zh-CN"/>
+        </w:rPr>
+        <w:t xml:space="preserve"> </w:t>
+      </w:r>
+      <w:r>
+        <w:rPr>
+          <w:rFonts w:hint="eastAsia"/>
+          <w:lang w:val="en-US" w:eastAsia="zh-CN"/>
+        </w:rPr>
+        <w:tab/>
+        <w:t>ans.push_back(</w:t>
+      </w:r>
+      <w:r>
+        <w:rPr>
+          <w:rFonts w:hint="eastAsia"/>
+          <w:color w:val="FF0000"/>
+          <w:lang w:val="en-US" w:eastAsia="zh-CN"/>
+        </w:rPr>
+        <w:t>nums[deq.front()]</w:t>
+      </w:r>
+      <w:r>
+        <w:rPr>
+          <w:rFonts w:hint="eastAsia"/>
+          <w:lang w:val="en-US" w:eastAsia="zh-CN"/>
+        </w:rPr>
+        <w:t>);</w:t>
+      </w:r>
+      <w:r>
+        <w:rPr>
+          <w:rFonts w:hint="eastAsia"/>
+          <w:lang w:val="en-US" w:eastAsia="zh-CN"/>
+        </w:rPr>
+        <w:tab/>
+        <w:t>//获取前k个最大数</w:t>
       </w:r>
     </w:p>
     <w:p>
@@ -1055,6 +1190,22 @@
           <w:lang w:val="en-US" w:eastAsia="zh-CN"/>
         </w:rPr>
         <w:t>};</w:t>
+      </w:r>
+    </w:p>
+    <w:p>
+      <w:pPr>
+        <w:ind w:firstLine="420" w:firstLineChars="0"/>
+        <w:rPr>
+          <w:rFonts w:hint="eastAsia"/>
+          <w:lang w:val="en-US" w:eastAsia="zh-CN"/>
+        </w:rPr>
+      </w:pPr>
+      <w:r>
+        <w:rPr>
+          <w:rFonts w:hint="eastAsia"/>
+          <w:lang w:val="en-US" w:eastAsia="zh-CN"/>
+        </w:rPr>
+        <w:t>时间复杂度O(N)</w:t>
       </w:r>
     </w:p>
     <w:p>

</xml_diff>